<commit_message>
Update Use case descriptions.docx
usecase description 최종
</commit_message>
<xml_diff>
--- a/Use case descriptions.docx
+++ b/Use case descriptions.docx
@@ -266,8 +266,13 @@
         </w:tc>
       </w:tr>
     </w:tbl>
-    <w:p/>
-    <w:p/>
+    <w:p>
+      <w:pPr>
+        <w:rPr>
+          <w:rFonts w:hint="eastAsia"/>
+        </w:rPr>
+      </w:pPr>
+    </w:p>
     <w:p>
       <w:pPr>
         <w:rPr>
@@ -686,7 +691,6 @@
     <w:p>
       <w:pPr>
         <w:rPr>
-          <w:rFonts w:hint="eastAsia"/>
           <w:b/>
           <w:bCs/>
         </w:rPr>
@@ -858,31 +862,7 @@
                 <w:sz w:val="20"/>
                 <w:szCs w:val="21"/>
               </w:rPr>
-              <w:t xml:space="preserve">. </w:t>
-            </w:r>
-            <w:r>
-              <w:rPr>
-                <w:rFonts w:hint="eastAsia"/>
-                <w:sz w:val="20"/>
-                <w:szCs w:val="21"/>
-              </w:rPr>
-              <w:t>(</w:t>
-            </w:r>
-            <w:r>
-              <w:rPr>
-                <w:rFonts w:hint="eastAsia"/>
-                <w:sz w:val="20"/>
-                <w:szCs w:val="21"/>
-              </w:rPr>
-              <w:t>자전거 ID, 자전거 제품명</w:t>
-            </w:r>
-            <w:r>
-              <w:rPr>
-                <w:rFonts w:hint="eastAsia"/>
-                <w:sz w:val="20"/>
-                <w:szCs w:val="21"/>
-              </w:rPr>
-              <w:t>)</w:t>
+              <w:t>. (자전거 ID, 자전거 제품명)</w:t>
             </w:r>
           </w:p>
         </w:tc>
@@ -896,7 +876,6 @@
           <w:p>
             <w:pPr>
               <w:rPr>
-                <w:rFonts w:hint="eastAsia"/>
                 <w:sz w:val="20"/>
                 <w:szCs w:val="21"/>
               </w:rPr>
@@ -915,15 +894,7 @@
                 <w:sz w:val="20"/>
                 <w:szCs w:val="21"/>
               </w:rPr>
-              <w:t xml:space="preserve"> </w:t>
-            </w:r>
-            <w:r>
-              <w:rPr>
-                <w:rFonts w:hint="eastAsia"/>
-                <w:sz w:val="20"/>
-                <w:szCs w:val="21"/>
-              </w:rPr>
-              <w:t xml:space="preserve">정보 입력 후 </w:t>
+              <w:t xml:space="preserve"> 정보 입력 후 </w:t>
             </w:r>
             <w:r>
               <w:rPr>
@@ -975,23 +946,7 @@
                 <w:sz w:val="20"/>
                 <w:szCs w:val="21"/>
               </w:rPr>
-              <w:t xml:space="preserve">4. </w:t>
-            </w:r>
-            <w:r>
-              <w:rPr>
-                <w:rFonts w:hint="eastAsia"/>
-                <w:sz w:val="20"/>
-                <w:szCs w:val="21"/>
-              </w:rPr>
-              <w:t xml:space="preserve">자전거 등록 </w:t>
-            </w:r>
-            <w:r>
-              <w:rPr>
-                <w:rFonts w:hint="eastAsia"/>
-                <w:sz w:val="20"/>
-                <w:szCs w:val="21"/>
-              </w:rPr>
-              <w:t>완료 표시.</w:t>
+              <w:t>4. 자전거 등록 완료 표시.</w:t>
             </w:r>
           </w:p>
         </w:tc>
@@ -1000,6 +955,298 @@
     <w:p>
       <w:pPr>
         <w:rPr>
+          <w:b/>
+          <w:bCs/>
+        </w:rPr>
+      </w:pPr>
+    </w:p>
+    <w:p>
+      <w:pPr>
+        <w:rPr>
+          <w:b/>
+          <w:bCs/>
+        </w:rPr>
+      </w:pPr>
+      <w:r>
+        <w:rPr>
+          <w:rFonts w:hint="eastAsia"/>
+          <w:b/>
+          <w:bCs/>
+        </w:rPr>
+        <w:t>-</w:t>
+      </w:r>
+      <w:r>
+        <w:rPr>
+          <w:rFonts w:hint="eastAsia"/>
+          <w:b/>
+          <w:bCs/>
+        </w:rPr>
+        <w:t xml:space="preserve"> </w:t>
+      </w:r>
+      <w:r>
+        <w:rPr>
+          <w:rFonts w:hint="eastAsia"/>
+          <w:b/>
+          <w:bCs/>
+        </w:rPr>
+        <w:t>특정 자전거 대여</w:t>
+      </w:r>
+    </w:p>
+    <w:tbl>
+      <w:tblPr>
+        <w:tblStyle w:val="aa"/>
+        <w:tblW w:w="0" w:type="auto"/>
+        <w:tblBorders>
+          <w:left w:val="none" w:sz="0" w:space="0" w:color="auto"/>
+          <w:right w:val="none" w:sz="0" w:space="0" w:color="auto"/>
+          <w:insideH w:val="dotted" w:sz="4" w:space="0" w:color="auto"/>
+          <w:insideV w:val="none" w:sz="0" w:space="0" w:color="auto"/>
+        </w:tblBorders>
+        <w:shd w:val="clear" w:color="auto" w:fill="DEEAF6" w:themeFill="accent5" w:themeFillTint="33"/>
+        <w:tblLook w:val="04A0" w:firstRow="1" w:lastRow="0" w:firstColumn="1" w:lastColumn="0" w:noHBand="0" w:noVBand="1"/>
+      </w:tblPr>
+      <w:tblGrid>
+        <w:gridCol w:w="4536"/>
+        <w:gridCol w:w="4395"/>
+      </w:tblGrid>
+      <w:tr>
+        <w:tc>
+          <w:tcPr>
+            <w:tcW w:w="4536" w:type="dxa"/>
+            <w:tcBorders>
+              <w:top w:val="single" w:sz="4" w:space="0" w:color="auto"/>
+              <w:bottom w:val="single" w:sz="4" w:space="0" w:color="auto"/>
+            </w:tcBorders>
+            <w:shd w:val="clear" w:color="auto" w:fill="DEEAF6" w:themeFill="accent5" w:themeFillTint="33"/>
+          </w:tcPr>
+          <w:p>
+            <w:pPr>
+              <w:rPr>
+                <w:b/>
+                <w:bCs/>
+              </w:rPr>
+            </w:pPr>
+            <w:r>
+              <w:rPr>
+                <w:rFonts w:hint="eastAsia"/>
+                <w:b/>
+                <w:bCs/>
+              </w:rPr>
+              <w:t>Actor Action</w:t>
+            </w:r>
+          </w:p>
+        </w:tc>
+        <w:tc>
+          <w:tcPr>
+            <w:tcW w:w="4395" w:type="dxa"/>
+            <w:tcBorders>
+              <w:top w:val="single" w:sz="4" w:space="0" w:color="auto"/>
+              <w:bottom w:val="single" w:sz="4" w:space="0" w:color="auto"/>
+            </w:tcBorders>
+            <w:shd w:val="clear" w:color="auto" w:fill="DEEAF6" w:themeFill="accent5" w:themeFillTint="33"/>
+          </w:tcPr>
+          <w:p>
+            <w:pPr>
+              <w:rPr>
+                <w:b/>
+                <w:bCs/>
+              </w:rPr>
+            </w:pPr>
+            <w:r>
+              <w:rPr>
+                <w:rFonts w:hint="eastAsia"/>
+                <w:b/>
+                <w:bCs/>
+              </w:rPr>
+              <w:t>System Response</w:t>
+            </w:r>
+          </w:p>
+        </w:tc>
+      </w:tr>
+      <w:tr>
+        <w:tc>
+          <w:tcPr>
+            <w:tcW w:w="4536" w:type="dxa"/>
+            <w:tcBorders>
+              <w:top w:val="single" w:sz="4" w:space="0" w:color="auto"/>
+            </w:tcBorders>
+            <w:shd w:val="clear" w:color="auto" w:fill="DEEAF6" w:themeFill="accent5" w:themeFillTint="33"/>
+          </w:tcPr>
+          <w:p>
+            <w:pPr>
+              <w:rPr>
+                <w:sz w:val="20"/>
+                <w:szCs w:val="21"/>
+              </w:rPr>
+            </w:pPr>
+            <w:r>
+              <w:rPr>
+                <w:rFonts w:hint="eastAsia"/>
+                <w:sz w:val="20"/>
+                <w:szCs w:val="21"/>
+              </w:rPr>
+              <w:t xml:space="preserve">1. </w:t>
+            </w:r>
+            <w:r>
+              <w:rPr>
+                <w:rFonts w:hint="eastAsia"/>
+                <w:sz w:val="20"/>
+                <w:szCs w:val="21"/>
+              </w:rPr>
+              <w:t>None</w:t>
+            </w:r>
+          </w:p>
+        </w:tc>
+        <w:tc>
+          <w:tcPr>
+            <w:tcW w:w="4395" w:type="dxa"/>
+            <w:tcBorders>
+              <w:top w:val="single" w:sz="4" w:space="0" w:color="auto"/>
+            </w:tcBorders>
+            <w:shd w:val="clear" w:color="auto" w:fill="DEEAF6" w:themeFill="accent5" w:themeFillTint="33"/>
+          </w:tcPr>
+          <w:p>
+            <w:pPr>
+              <w:rPr>
+                <w:rFonts w:hint="eastAsia"/>
+                <w:sz w:val="20"/>
+                <w:szCs w:val="21"/>
+              </w:rPr>
+            </w:pPr>
+            <w:r>
+              <w:rPr>
+                <w:rFonts w:hint="eastAsia"/>
+                <w:sz w:val="20"/>
+                <w:szCs w:val="21"/>
+              </w:rPr>
+              <w:t xml:space="preserve">2. </w:t>
+            </w:r>
+            <w:r>
+              <w:rPr>
+                <w:rFonts w:hint="eastAsia"/>
+                <w:sz w:val="20"/>
+                <w:szCs w:val="21"/>
+              </w:rPr>
+              <w:t>자전거</w:t>
+            </w:r>
+            <w:r>
+              <w:rPr>
+                <w:rFonts w:hint="eastAsia"/>
+                <w:sz w:val="20"/>
+                <w:szCs w:val="21"/>
+              </w:rPr>
+              <w:t xml:space="preserve"> ID 입력 창 표시</w:t>
+            </w:r>
+          </w:p>
+        </w:tc>
+      </w:tr>
+      <w:tr>
+        <w:tc>
+          <w:tcPr>
+            <w:tcW w:w="4536" w:type="dxa"/>
+            <w:shd w:val="clear" w:color="auto" w:fill="DEEAF6" w:themeFill="accent5" w:themeFillTint="33"/>
+          </w:tcPr>
+          <w:p>
+            <w:pPr>
+              <w:rPr>
+                <w:rFonts w:hint="eastAsia"/>
+                <w:sz w:val="20"/>
+                <w:szCs w:val="21"/>
+              </w:rPr>
+            </w:pPr>
+            <w:r>
+              <w:rPr>
+                <w:rFonts w:hint="eastAsia"/>
+                <w:sz w:val="20"/>
+                <w:szCs w:val="21"/>
+              </w:rPr>
+              <w:t>3.</w:t>
+            </w:r>
+            <w:r>
+              <w:rPr>
+                <w:rFonts w:hint="eastAsia"/>
+                <w:sz w:val="20"/>
+                <w:szCs w:val="21"/>
+              </w:rPr>
+              <w:t xml:space="preserve"> </w:t>
+            </w:r>
+            <w:r>
+              <w:rPr>
+                <w:rFonts w:hint="eastAsia"/>
+                <w:sz w:val="20"/>
+                <w:szCs w:val="21"/>
+              </w:rPr>
+              <w:t xml:space="preserve">자전거 ID 입력 후 </w:t>
+            </w:r>
+            <w:r>
+              <w:rPr>
+                <w:sz w:val="20"/>
+                <w:szCs w:val="21"/>
+              </w:rPr>
+              <w:t>‘</w:t>
+            </w:r>
+            <w:r>
+              <w:rPr>
+                <w:rFonts w:hint="eastAsia"/>
+                <w:sz w:val="20"/>
+                <w:szCs w:val="21"/>
+              </w:rPr>
+              <w:t>대여</w:t>
+            </w:r>
+            <w:r>
+              <w:rPr>
+                <w:sz w:val="20"/>
+                <w:szCs w:val="21"/>
+              </w:rPr>
+              <w:t>’</w:t>
+            </w:r>
+            <w:r>
+              <w:rPr>
+                <w:rFonts w:hint="eastAsia"/>
+                <w:sz w:val="20"/>
+                <w:szCs w:val="21"/>
+              </w:rPr>
+              <w:t xml:space="preserve"> 클릭</w:t>
+            </w:r>
+          </w:p>
+        </w:tc>
+        <w:tc>
+          <w:tcPr>
+            <w:tcW w:w="4395" w:type="dxa"/>
+            <w:shd w:val="clear" w:color="auto" w:fill="DEEAF6" w:themeFill="accent5" w:themeFillTint="33"/>
+          </w:tcPr>
+          <w:p>
+            <w:pPr>
+              <w:rPr>
+                <w:rFonts w:hint="eastAsia"/>
+                <w:sz w:val="20"/>
+                <w:szCs w:val="21"/>
+              </w:rPr>
+            </w:pPr>
+            <w:r>
+              <w:rPr>
+                <w:rFonts w:hint="eastAsia"/>
+                <w:sz w:val="20"/>
+                <w:szCs w:val="21"/>
+              </w:rPr>
+              <w:t xml:space="preserve">4. 자전거 </w:t>
+            </w:r>
+            <w:r>
+              <w:rPr>
+                <w:rFonts w:hint="eastAsia"/>
+                <w:sz w:val="20"/>
+                <w:szCs w:val="21"/>
+              </w:rPr>
+              <w:t>대여 완료 표시</w:t>
+            </w:r>
+          </w:p>
+        </w:tc>
+      </w:tr>
+    </w:tbl>
+    <w:p>
+      <w:pPr>
+        <w:rPr>
+          <w:rFonts w:hint="eastAsia"/>
           <w:b/>
           <w:bCs/>
         </w:rPr>
@@ -1166,14 +1413,7 @@
     <w:p>
       <w:pPr>
         <w:rPr>
-          <w:b/>
-          <w:bCs/>
-        </w:rPr>
-      </w:pPr>
-    </w:p>
-    <w:p>
-      <w:pPr>
-        <w:rPr>
+          <w:rFonts w:hint="eastAsia"/>
           <w:b/>
           <w:bCs/>
         </w:rPr>

</xml_diff>